<commit_message>
slightly updated Exp4 materials
Adding prolific IDs to the embedded data and such.
</commit_message>
<xml_diff>
--- a/Materials/Experiment4/Overreaction_Part_4_-_COVID.docx
+++ b/Materials/Experiment4/Overreaction_Part_4_-_COVID.docx
@@ -43,11 +43,47 @@
     <w:p>
       <w:pPr>
         <w:keepNext/>
-        <w:pStyle w:val="SFGray"/>
+        <w:pStyle w:val="SFBlue"/>
         <w:ind w:left="0"/>
       </w:pPr>
       <w:r>
-        <w:t>Standard: Instructions (1 Question)</w:t>
+        <w:t>Branch: New Branch</w:t>
+      </w:r>
+    </w:p>
+  </w:body>
+  <w:body>
+    <w:p>
+      <w:pPr>
+        <w:keepNext/>
+        <w:pStyle w:val="SFBlue"/>
+        <w:ind w:firstLine="400" w:left="0"/>
+      </w:pPr>
+      <w:r>
+        <w:t>If</w:t>
+      </w:r>
+    </w:p>
+  </w:body>
+  <w:body>
+    <w:p>
+      <w:pPr>
+        <w:keepNext/>
+        <w:pStyle w:val="SFBlue"/>
+        <w:ind w:firstLine="800" w:left="0"/>
+      </w:pPr>
+      <w:r>
+        <w:t>If TITLE OF STUDY: Learning, Perception, and Belief Revision in Infants, Children, and AdultsPrincip... I decline to participate in this study Is Selected </w:t>
+      </w:r>
+    </w:p>
+  </w:body>
+  <w:body>
+    <w:p>
+      <w:pPr>
+        <w:keepNext/>
+        <w:pStyle w:val="SFRed"/>
+        <w:ind w:left="400"/>
+      </w:pPr>
+      <w:r>
+        <w:t>EndSurvey: Advanced</w:t>
       </w:r>
     </w:p>
   </w:body>
@@ -59,7 +95,43 @@
         <w:ind w:left="0"/>
       </w:pPr>
       <w:r>
-        <w:t>Standard: Aggregate Ratings (7 Questions)</w:t>
+        <w:t>Standard: Instructions (1 Question)</w:t>
+      </w:r>
+    </w:p>
+  </w:body>
+  <w:body>
+    <w:p>
+      <w:pPr>
+        <w:keepNext/>
+        <w:pStyle w:val="SFGreen"/>
+        <w:ind w:left="0"/>
+      </w:pPr>
+      <w:r>
+        <w:t>EmbeddedData</w:t>
+      </w:r>
+    </w:p>
+  </w:body>
+  <w:body>
+    <w:p>
+      <w:pPr>
+        <w:keepNext/>
+        <w:pStyle w:val="SFGreen"/>
+        <w:ind w:firstLine="400" w:left="0"/>
+      </w:pPr>
+      <w:r>
+        <w:t>PROLIFIC_PIDValue will be set from Panel or URL.</w:t>
+      </w:r>
+    </w:p>
+  </w:body>
+  <w:body>
+    <w:p>
+      <w:pPr>
+        <w:keepNext/>
+        <w:pStyle w:val="SFGreen"/>
+        <w:ind w:firstLine="400" w:left="0"/>
+      </w:pPr>
+      <w:r>
+        <w:t>SESSION_IDValue will be set from Panel or URL.</w:t>
       </w:r>
     </w:p>
   </w:body>
@@ -71,7 +143,7 @@
         <w:ind w:left="0"/>
       </w:pPr>
       <w:r>
-        <w:t>Standard: Intervention Ratings (1 Question)</w:t>
+        <w:t>Standard: Aggregate Ratings (7 Questions)</w:t>
       </w:r>
     </w:p>
   </w:body>
@@ -83,7 +155,7 @@
         <w:ind w:left="0"/>
       </w:pPr>
       <w:r>
-        <w:t>Standard: Compliance (1 Question)</w:t>
+        <w:t>Standard: Intervention Ratings (1 Question)</w:t>
       </w:r>
     </w:p>
   </w:body>
@@ -95,7 +167,7 @@
         <w:ind w:left="0"/>
       </w:pPr>
       <w:r>
-        <w:t>Standard: Covid experience (4 Questions)</w:t>
+        <w:t>Standard: Compliance (1 Question)</w:t>
       </w:r>
     </w:p>
   </w:body>
@@ -107,7 +179,7 @@
         <w:ind w:left="0"/>
       </w:pPr>
       <w:r>
-        <w:t>Standard: Demographics (4 Questions)</w:t>
+        <w:t>Standard: Covid experience (4 Questions)</w:t>
       </w:r>
     </w:p>
   </w:body>
@@ -119,7 +191,31 @@
         <w:ind w:left="0"/>
       </w:pPr>
       <w:r>
+        <w:t>Standard: Demographics (4 Questions)</w:t>
+      </w:r>
+    </w:p>
+  </w:body>
+  <w:body>
+    <w:p>
+      <w:pPr>
+        <w:keepNext/>
+        <w:pStyle w:val="SFGray"/>
+        <w:ind w:left="0"/>
+      </w:pPr>
+      <w:r>
         <w:t>Standard: Block 5 (1 Question)</w:t>
+      </w:r>
+    </w:p>
+  </w:body>
+  <w:body>
+    <w:p>
+      <w:pPr>
+        <w:keepNext/>
+        <w:pStyle w:val="SFRed"/>
+        <w:ind w:left="0"/>
+      </w:pPr>
+      <w:r>
+        <w:t>EndSurvey: Advanced</w:t>
       </w:r>
     </w:p>
   </w:body>

</xml_diff>